<commit_message>
Mise ├á jour de l'application
</commit_message>
<xml_diff>
--- a/Notice administrateur.docx
+++ b/Notice administrateur.docx
@@ -713,7 +713,91 @@
         <w:rPr>
           <w:u w:val="single"/>
         </w:rPr>
-        <w:t>, se connecter au cloud git</w:t>
+        <w:t> :</w:t>
+      </w:r>
+    </w:p>
+    <w:p>
+      <w:pPr>
+        <w:spacing w:after="0"/>
+        <w:rPr>
+          <w:u w:val="single"/>
+        </w:rPr>
+      </w:pPr>
+    </w:p>
+    <w:p>
+      <w:pPr>
+        <w:spacing w:after="0"/>
+        <w:rPr>
+          <w:u w:val="single"/>
+        </w:rPr>
+      </w:pPr>
+      <w:r>
+        <w:rPr>
+          <w:highlight w:val="yellow"/>
+          <w:u w:val="single"/>
+        </w:rPr>
+        <w:t>.\</w:t>
+      </w:r>
+      <w:proofErr w:type="spellStart"/>
+      <w:r>
+        <w:rPr>
+          <w:highlight w:val="yellow"/>
+          <w:u w:val="single"/>
+        </w:rPr>
+        <w:t>venv</w:t>
+      </w:r>
+      <w:proofErr w:type="spellEnd"/>
+      <w:r>
+        <w:rPr>
+          <w:highlight w:val="yellow"/>
+          <w:u w:val="single"/>
+        </w:rPr>
+        <w:t>\Scripts\Activate.ps1</w:t>
+      </w:r>
+    </w:p>
+    <w:p>
+      <w:pPr>
+        <w:spacing w:after="0"/>
+        <w:rPr>
+          <w:u w:val="single"/>
+        </w:rPr>
+      </w:pPr>
+    </w:p>
+    <w:p>
+      <w:pPr>
+        <w:spacing w:after="0"/>
+        <w:rPr>
+          <w:u w:val="single"/>
+        </w:rPr>
+      </w:pPr>
+    </w:p>
+    <w:p>
+      <w:pPr>
+        <w:spacing w:after="0"/>
+        <w:rPr>
+          <w:u w:val="single"/>
+        </w:rPr>
+      </w:pPr>
+    </w:p>
+    <w:p>
+      <w:pPr>
+        <w:spacing w:after="0"/>
+        <w:rPr>
+          <w:u w:val="single"/>
+        </w:rPr>
+      </w:pPr>
+      <w:r>
+        <w:rPr>
+          <w:u w:val="single"/>
+        </w:rPr>
+        <w:lastRenderedPageBreak/>
+        <w:t>S</w:t>
+      </w:r>
+      <w:r>
+        <w:rPr>
+          <w:u w:val="single"/>
+        </w:rPr>
+        <w:t>e connecter au cloud git</w:t>
       </w:r>
       <w:r>
         <w:rPr>
@@ -796,7 +880,6 @@
         <w:spacing w:after="0"/>
       </w:pPr>
       <w:r>
-        <w:lastRenderedPageBreak/>
         <w:t>MISE A JOUR DES</w:t>
       </w:r>
       <w:r>
@@ -1426,7 +1509,6 @@
         <w:rPr>
           <w:u w:val="single"/>
         </w:rPr>
-        <w:lastRenderedPageBreak/>
         <w:t xml:space="preserve">Actualisation de l’application : </w:t>
       </w:r>
     </w:p>

</xml_diff>